<commit_message>
Updated Puppet Configuration Parameters
</commit_message>
<xml_diff>
--- a/Puppet Configuration Parameters.docx
+++ b/Puppet Configuration Parameters.docx
@@ -97,7 +97,7 @@
       <w:pPr>
         <w:numPr>
           <w:ilvl w:val="0"/>
-          <w:numId w:val="3"/>
+          <w:numId w:val="4"/>
         </w:numPr>
         <w:spacing w:after="0" w:afterAutospacing="0" w:before="240" w:lineRule="auto"/>
         <w:ind w:left="720" w:hanging="360"/>
@@ -122,7 +122,7 @@
       <w:pPr>
         <w:numPr>
           <w:ilvl w:val="1"/>
-          <w:numId w:val="3"/>
+          <w:numId w:val="4"/>
         </w:numPr>
         <w:spacing w:after="0" w:afterAutospacing="0" w:before="0" w:beforeAutospacing="0" w:lineRule="auto"/>
         <w:ind w:left="1440" w:hanging="360"/>
@@ -146,7 +146,7 @@
       <w:pPr>
         <w:numPr>
           <w:ilvl w:val="1"/>
-          <w:numId w:val="3"/>
+          <w:numId w:val="4"/>
         </w:numPr>
         <w:spacing w:after="240" w:before="0" w:beforeAutospacing="0" w:lineRule="auto"/>
         <w:ind w:left="1440" w:hanging="360"/>
@@ -206,7 +206,7 @@
       <w:pPr>
         <w:numPr>
           <w:ilvl w:val="0"/>
-          <w:numId w:val="3"/>
+          <w:numId w:val="4"/>
         </w:numPr>
         <w:spacing w:after="0" w:afterAutospacing="0" w:before="240" w:lineRule="auto"/>
         <w:ind w:left="720" w:hanging="360"/>
@@ -231,7 +231,7 @@
       <w:pPr>
         <w:numPr>
           <w:ilvl w:val="1"/>
-          <w:numId w:val="3"/>
+          <w:numId w:val="4"/>
         </w:numPr>
         <w:spacing w:after="240" w:before="0" w:beforeAutospacing="0" w:lineRule="auto"/>
         <w:ind w:left="1440" w:hanging="360"/>
@@ -292,7 +292,7 @@
       <w:pPr>
         <w:numPr>
           <w:ilvl w:val="0"/>
-          <w:numId w:val="3"/>
+          <w:numId w:val="4"/>
         </w:numPr>
         <w:spacing w:after="0" w:afterAutospacing="0" w:before="240" w:lineRule="auto"/>
         <w:ind w:left="720" w:hanging="360"/>
@@ -317,7 +317,7 @@
       <w:pPr>
         <w:numPr>
           <w:ilvl w:val="1"/>
-          <w:numId w:val="3"/>
+          <w:numId w:val="4"/>
         </w:numPr>
         <w:spacing w:after="240" w:before="0" w:beforeAutospacing="0" w:lineRule="auto"/>
         <w:ind w:left="1440" w:hanging="360"/>
@@ -378,7 +378,7 @@
       <w:pPr>
         <w:numPr>
           <w:ilvl w:val="0"/>
-          <w:numId w:val="3"/>
+          <w:numId w:val="4"/>
         </w:numPr>
         <w:spacing w:after="0" w:afterAutospacing="0" w:before="240" w:lineRule="auto"/>
         <w:ind w:left="720" w:hanging="360"/>
@@ -403,7 +403,7 @@
       <w:pPr>
         <w:numPr>
           <w:ilvl w:val="1"/>
-          <w:numId w:val="3"/>
+          <w:numId w:val="4"/>
         </w:numPr>
         <w:spacing w:after="0" w:afterAutospacing="0" w:before="0" w:beforeAutospacing="0" w:lineRule="auto"/>
         <w:ind w:left="1440" w:hanging="360"/>
@@ -427,7 +427,7 @@
       <w:pPr>
         <w:numPr>
           <w:ilvl w:val="1"/>
-          <w:numId w:val="3"/>
+          <w:numId w:val="4"/>
         </w:numPr>
         <w:spacing w:after="0" w:afterAutospacing="0" w:before="0" w:beforeAutospacing="0" w:lineRule="auto"/>
         <w:ind w:left="1440" w:hanging="360"/>
@@ -469,7 +469,7 @@
       <w:pPr>
         <w:numPr>
           <w:ilvl w:val="0"/>
-          <w:numId w:val="3"/>
+          <w:numId w:val="4"/>
         </w:numPr>
         <w:spacing w:after="0" w:afterAutospacing="0" w:before="0" w:beforeAutospacing="0" w:lineRule="auto"/>
         <w:ind w:left="720" w:hanging="360"/>
@@ -494,7 +494,7 @@
       <w:pPr>
         <w:numPr>
           <w:ilvl w:val="1"/>
-          <w:numId w:val="3"/>
+          <w:numId w:val="4"/>
         </w:numPr>
         <w:spacing w:after="0" w:afterAutospacing="0" w:before="0" w:beforeAutospacing="0" w:lineRule="auto"/>
         <w:ind w:left="1440" w:hanging="360"/>
@@ -518,7 +518,7 @@
       <w:pPr>
         <w:numPr>
           <w:ilvl w:val="1"/>
-          <w:numId w:val="3"/>
+          <w:numId w:val="4"/>
         </w:numPr>
         <w:spacing w:after="240" w:before="0" w:beforeAutospacing="0" w:lineRule="auto"/>
         <w:ind w:left="1440" w:hanging="360"/>
@@ -575,7 +575,7 @@
       <w:pPr>
         <w:numPr>
           <w:ilvl w:val="0"/>
-          <w:numId w:val="3"/>
+          <w:numId w:val="4"/>
         </w:numPr>
         <w:spacing w:after="0" w:afterAutospacing="0" w:before="240" w:lineRule="auto"/>
         <w:ind w:left="720" w:hanging="360"/>
@@ -600,7 +600,7 @@
       <w:pPr>
         <w:numPr>
           <w:ilvl w:val="1"/>
-          <w:numId w:val="3"/>
+          <w:numId w:val="4"/>
         </w:numPr>
         <w:spacing w:after="240" w:before="0" w:beforeAutospacing="0" w:lineRule="auto"/>
         <w:ind w:left="1440" w:hanging="360"/>
@@ -658,7 +658,7 @@
       <w:pPr>
         <w:numPr>
           <w:ilvl w:val="0"/>
-          <w:numId w:val="3"/>
+          <w:numId w:val="4"/>
         </w:numPr>
         <w:spacing w:after="0" w:afterAutospacing="0" w:before="240" w:lineRule="auto"/>
         <w:ind w:left="720" w:hanging="360"/>
@@ -683,7 +683,7 @@
       <w:pPr>
         <w:numPr>
           <w:ilvl w:val="1"/>
-          <w:numId w:val="3"/>
+          <w:numId w:val="4"/>
         </w:numPr>
         <w:spacing w:after="240" w:before="0" w:beforeAutospacing="0" w:lineRule="auto"/>
         <w:ind w:left="1440" w:hanging="360"/>
@@ -744,7 +744,7 @@
       <w:pPr>
         <w:numPr>
           <w:ilvl w:val="0"/>
-          <w:numId w:val="3"/>
+          <w:numId w:val="4"/>
         </w:numPr>
         <w:spacing w:after="0" w:afterAutospacing="0" w:before="240" w:lineRule="auto"/>
         <w:ind w:left="720" w:hanging="360"/>
@@ -769,7 +769,7 @@
       <w:pPr>
         <w:numPr>
           <w:ilvl w:val="1"/>
-          <w:numId w:val="3"/>
+          <w:numId w:val="4"/>
         </w:numPr>
         <w:spacing w:after="240" w:before="0" w:beforeAutospacing="0" w:lineRule="auto"/>
         <w:ind w:left="1440" w:hanging="360"/>
@@ -895,7 +895,7 @@
       <w:pPr>
         <w:numPr>
           <w:ilvl w:val="0"/>
-          <w:numId w:val="4"/>
+          <w:numId w:val="5"/>
         </w:numPr>
         <w:spacing w:after="0" w:afterAutospacing="0" w:before="240" w:lineRule="auto"/>
         <w:ind w:left="720" w:hanging="360"/>
@@ -920,7 +920,7 @@
       <w:pPr>
         <w:numPr>
           <w:ilvl w:val="1"/>
-          <w:numId w:val="4"/>
+          <w:numId w:val="5"/>
         </w:numPr>
         <w:spacing w:after="240" w:before="0" w:beforeAutospacing="0" w:lineRule="auto"/>
         <w:ind w:left="1440" w:hanging="360"/>
@@ -981,7 +981,7 @@
       <w:pPr>
         <w:numPr>
           <w:ilvl w:val="0"/>
-          <w:numId w:val="4"/>
+          <w:numId w:val="5"/>
         </w:numPr>
         <w:spacing w:after="0" w:afterAutospacing="0" w:before="240" w:lineRule="auto"/>
         <w:ind w:left="720" w:hanging="360"/>
@@ -1006,7 +1006,7 @@
       <w:pPr>
         <w:numPr>
           <w:ilvl w:val="1"/>
-          <w:numId w:val="4"/>
+          <w:numId w:val="5"/>
         </w:numPr>
         <w:spacing w:after="0" w:afterAutospacing="0" w:before="0" w:beforeAutospacing="0" w:lineRule="auto"/>
         <w:ind w:left="1440" w:hanging="360"/>
@@ -1030,7 +1030,7 @@
       <w:pPr>
         <w:numPr>
           <w:ilvl w:val="1"/>
-          <w:numId w:val="4"/>
+          <w:numId w:val="5"/>
         </w:numPr>
         <w:spacing w:after="240" w:before="0" w:beforeAutospacing="0" w:lineRule="auto"/>
         <w:ind w:left="1440" w:hanging="360"/>
@@ -1109,7 +1109,7 @@
       <w:pPr>
         <w:numPr>
           <w:ilvl w:val="0"/>
-          <w:numId w:val="4"/>
+          <w:numId w:val="5"/>
         </w:numPr>
         <w:spacing w:after="0" w:afterAutospacing="0" w:before="240" w:lineRule="auto"/>
         <w:ind w:left="720" w:hanging="360"/>
@@ -1134,7 +1134,7 @@
       <w:pPr>
         <w:numPr>
           <w:ilvl w:val="1"/>
-          <w:numId w:val="4"/>
+          <w:numId w:val="5"/>
         </w:numPr>
         <w:spacing w:after="240" w:before="0" w:beforeAutospacing="0" w:lineRule="auto"/>
         <w:ind w:left="1440" w:hanging="360"/>
@@ -1195,7 +1195,7 @@
       <w:pPr>
         <w:numPr>
           <w:ilvl w:val="0"/>
-          <w:numId w:val="4"/>
+          <w:numId w:val="5"/>
         </w:numPr>
         <w:spacing w:after="0" w:afterAutospacing="0" w:before="240" w:lineRule="auto"/>
         <w:ind w:left="720" w:hanging="360"/>
@@ -1220,7 +1220,7 @@
       <w:pPr>
         <w:numPr>
           <w:ilvl w:val="1"/>
-          <w:numId w:val="4"/>
+          <w:numId w:val="5"/>
         </w:numPr>
         <w:spacing w:after="240" w:before="0" w:beforeAutospacing="0" w:lineRule="auto"/>
         <w:ind w:left="1440" w:hanging="360"/>
@@ -1291,7 +1291,7 @@
       <w:pPr>
         <w:numPr>
           <w:ilvl w:val="0"/>
-          <w:numId w:val="4"/>
+          <w:numId w:val="5"/>
         </w:numPr>
         <w:spacing w:after="0" w:afterAutospacing="0" w:before="240" w:lineRule="auto"/>
         <w:ind w:left="720" w:hanging="360"/>
@@ -1316,7 +1316,7 @@
       <w:pPr>
         <w:numPr>
           <w:ilvl w:val="1"/>
-          <w:numId w:val="4"/>
+          <w:numId w:val="5"/>
         </w:numPr>
         <w:spacing w:after="0" w:afterAutospacing="0" w:before="0" w:beforeAutospacing="0" w:lineRule="auto"/>
         <w:ind w:left="1440" w:hanging="360"/>
@@ -1340,7 +1340,7 @@
       <w:pPr>
         <w:numPr>
           <w:ilvl w:val="1"/>
-          <w:numId w:val="4"/>
+          <w:numId w:val="5"/>
         </w:numPr>
         <w:spacing w:after="0" w:afterAutospacing="0" w:before="0" w:beforeAutospacing="0" w:lineRule="auto"/>
         <w:ind w:left="1440" w:hanging="360"/>
@@ -1382,7 +1382,7 @@
       <w:pPr>
         <w:numPr>
           <w:ilvl w:val="0"/>
-          <w:numId w:val="4"/>
+          <w:numId w:val="5"/>
         </w:numPr>
         <w:spacing w:after="0" w:afterAutospacing="0" w:before="0" w:beforeAutospacing="0" w:lineRule="auto"/>
         <w:ind w:left="720" w:hanging="360"/>
@@ -1407,7 +1407,7 @@
       <w:pPr>
         <w:numPr>
           <w:ilvl w:val="1"/>
-          <w:numId w:val="4"/>
+          <w:numId w:val="5"/>
         </w:numPr>
         <w:spacing w:after="0" w:afterAutospacing="0" w:before="0" w:beforeAutospacing="0" w:lineRule="auto"/>
         <w:ind w:left="1440" w:hanging="360"/>
@@ -1449,7 +1449,7 @@
       <w:pPr>
         <w:numPr>
           <w:ilvl w:val="0"/>
-          <w:numId w:val="4"/>
+          <w:numId w:val="5"/>
         </w:numPr>
         <w:spacing w:after="0" w:afterAutospacing="0" w:before="0" w:beforeAutospacing="0" w:lineRule="auto"/>
         <w:ind w:left="720" w:hanging="360"/>
@@ -1474,7 +1474,7 @@
       <w:pPr>
         <w:numPr>
           <w:ilvl w:val="1"/>
-          <w:numId w:val="4"/>
+          <w:numId w:val="5"/>
         </w:numPr>
         <w:spacing w:after="0" w:afterAutospacing="0" w:before="0" w:beforeAutospacing="0" w:lineRule="auto"/>
         <w:ind w:left="1440" w:hanging="360"/>
@@ -1498,7 +1498,7 @@
       <w:pPr>
         <w:numPr>
           <w:ilvl w:val="1"/>
-          <w:numId w:val="4"/>
+          <w:numId w:val="5"/>
         </w:numPr>
         <w:spacing w:after="0" w:afterAutospacing="0" w:before="0" w:beforeAutospacing="0" w:lineRule="auto"/>
         <w:ind w:left="1440" w:hanging="360"/>
@@ -1540,7 +1540,7 @@
       <w:pPr>
         <w:numPr>
           <w:ilvl w:val="0"/>
-          <w:numId w:val="4"/>
+          <w:numId w:val="5"/>
         </w:numPr>
         <w:spacing w:after="0" w:afterAutospacing="0" w:before="0" w:beforeAutospacing="0" w:lineRule="auto"/>
         <w:ind w:left="720" w:hanging="360"/>
@@ -1565,7 +1565,7 @@
       <w:pPr>
         <w:numPr>
           <w:ilvl w:val="1"/>
-          <w:numId w:val="4"/>
+          <w:numId w:val="5"/>
         </w:numPr>
         <w:spacing w:after="240" w:before="0" w:beforeAutospacing="0" w:lineRule="auto"/>
         <w:ind w:left="1440" w:hanging="360"/>
@@ -2221,10 +2221,145 @@
         </w:rPr>
         <w:t xml:space="preserve">node_terminus = exec</w:t>
       </w:r>
-      <w:r>
-        <w:rPr>
-          <w:rtl w:val="0"/>
-        </w:rPr>
+    </w:p>
+    <w:p>
+      <w:pPr>
+        <w:jc w:val="center"/>
+        <w:rPr>
+          <w:rFonts w:ascii="Bookman Old Style" w:cs="Bookman Old Style" w:eastAsia="Bookman Old Style" w:hAnsi="Bookman Old Style"/>
+          <w:sz w:val="28"/>
+          <w:szCs w:val="28"/>
+        </w:rPr>
+      </w:pPr>
+      <w:r>
+        <w:rPr>
+          <w:rtl w:val="0"/>
+        </w:rPr>
+      </w:r>
+    </w:p>
+    <w:p>
+      <w:pPr>
+        <w:jc w:val="center"/>
+        <w:rPr>
+          <w:rFonts w:ascii="Bookman Old Style" w:cs="Bookman Old Style" w:eastAsia="Bookman Old Style" w:hAnsi="Bookman Old Style"/>
+          <w:sz w:val="28"/>
+          <w:szCs w:val="28"/>
+        </w:rPr>
+      </w:pPr>
+      <w:r>
+        <w:rPr>
+          <w:rtl w:val="0"/>
+        </w:rPr>
+      </w:r>
+    </w:p>
+    <w:p>
+      <w:pPr>
+        <w:jc w:val="center"/>
+        <w:rPr>
+          <w:rFonts w:ascii="Bookman Old Style" w:cs="Bookman Old Style" w:eastAsia="Bookman Old Style" w:hAnsi="Bookman Old Style"/>
+          <w:sz w:val="28"/>
+          <w:szCs w:val="28"/>
+        </w:rPr>
+      </w:pPr>
+      <w:r>
+        <w:rPr>
+          <w:rtl w:val="0"/>
+        </w:rPr>
+      </w:r>
+    </w:p>
+    <w:p>
+      <w:pPr>
+        <w:ind w:left="0" w:firstLine="0"/>
+        <w:jc w:val="left"/>
+        <w:rPr>
+          <w:rFonts w:ascii="Bookman Old Style" w:cs="Bookman Old Style" w:eastAsia="Bookman Old Style" w:hAnsi="Bookman Old Style"/>
+          <w:b w:val="1"/>
+          <w:sz w:val="28"/>
+          <w:szCs w:val="28"/>
+        </w:rPr>
+      </w:pPr>
+      <w:r>
+        <w:rPr>
+          <w:rFonts w:ascii="Bookman Old Style" w:cs="Bookman Old Style" w:eastAsia="Bookman Old Style" w:hAnsi="Bookman Old Style"/>
+          <w:sz w:val="28"/>
+          <w:szCs w:val="28"/>
+          <w:rtl w:val="0"/>
+        </w:rPr>
+        <w:t xml:space="preserve">    7. </w:t>
+      </w:r>
+      <w:r>
+        <w:rPr>
+          <w:rFonts w:ascii="Bookman Old Style" w:cs="Bookman Old Style" w:eastAsia="Bookman Old Style" w:hAnsi="Bookman Old Style"/>
+          <w:b w:val="1"/>
+          <w:sz w:val="28"/>
+          <w:szCs w:val="28"/>
+          <w:rtl w:val="0"/>
+        </w:rPr>
+        <w:t xml:space="preserve">external_nodes</w:t>
+      </w:r>
+    </w:p>
+    <w:p>
+      <w:pPr>
+        <w:numPr>
+          <w:ilvl w:val="0"/>
+          <w:numId w:val="3"/>
+        </w:numPr>
+        <w:ind w:left="1440" w:hanging="360"/>
+        <w:jc w:val="both"/>
+        <w:rPr>
+          <w:rFonts w:ascii="Bookman Old Style" w:cs="Bookman Old Style" w:eastAsia="Bookman Old Style" w:hAnsi="Bookman Old Style"/>
+          <w:sz w:val="28"/>
+          <w:szCs w:val="28"/>
+        </w:rPr>
+      </w:pPr>
+      <w:r>
+        <w:rPr>
+          <w:rFonts w:ascii="Bookman Old Style" w:cs="Bookman Old Style" w:eastAsia="Bookman Old Style" w:hAnsi="Bookman Old Style"/>
+          <w:sz w:val="28"/>
+          <w:szCs w:val="28"/>
+          <w:rtl w:val="0"/>
+        </w:rPr>
+        <w:t xml:space="preserve">To specify the path of the external script that is to be run by the master before sending the catalog (works with node_terminus = exec).</w:t>
+      </w:r>
+    </w:p>
+    <w:p>
+      <w:pPr>
+        <w:ind w:left="1440" w:firstLine="0"/>
+        <w:jc w:val="center"/>
+        <w:rPr>
+          <w:rFonts w:ascii="Bookman Old Style" w:cs="Bookman Old Style" w:eastAsia="Bookman Old Style" w:hAnsi="Bookman Old Style"/>
+          <w:sz w:val="28"/>
+          <w:szCs w:val="28"/>
+        </w:rPr>
+      </w:pPr>
+      <w:r>
+        <w:rPr>
+          <w:rFonts w:ascii="Bookman Old Style" w:cs="Bookman Old Style" w:eastAsia="Bookman Old Style" w:hAnsi="Bookman Old Style"/>
+          <w:sz w:val="28"/>
+          <w:szCs w:val="28"/>
+          <w:rtl w:val="0"/>
+        </w:rPr>
+        <w:t xml:space="preserve">Example:</w:t>
+      </w:r>
+    </w:p>
+    <w:p>
+      <w:pPr>
+        <w:ind w:left="1440" w:firstLine="0"/>
+        <w:jc w:val="center"/>
+        <w:rPr>
+          <w:rFonts w:ascii="Bookman Old Style" w:cs="Bookman Old Style" w:eastAsia="Bookman Old Style" w:hAnsi="Bookman Old Style"/>
+          <w:sz w:val="28"/>
+          <w:szCs w:val="28"/>
+        </w:rPr>
+      </w:pPr>
+      <w:r>
+        <w:rPr>
+          <w:rFonts w:ascii="Bookman Old Style" w:cs="Bookman Old Style" w:eastAsia="Bookman Old Style" w:hAnsi="Bookman Old Style"/>
+          <w:sz w:val="28"/>
+          <w:szCs w:val="28"/>
+          <w:rtl w:val="0"/>
+        </w:rPr>
+        <w:t xml:space="preserve">external_nodes = /etc/puppetlabs/puppet/node.rb</w:t>
       </w:r>
     </w:p>
     <w:p>
@@ -2572,7 +2707,7 @@
       <w:pPr>
         <w:numPr>
           <w:ilvl w:val="0"/>
-          <w:numId w:val="5"/>
+          <w:numId w:val="6"/>
         </w:numPr>
         <w:spacing w:after="0" w:afterAutospacing="0" w:before="240" w:lineRule="auto"/>
         <w:ind w:left="720" w:hanging="360"/>
@@ -2597,7 +2732,7 @@
       <w:pPr>
         <w:numPr>
           <w:ilvl w:val="1"/>
-          <w:numId w:val="5"/>
+          <w:numId w:val="6"/>
         </w:numPr>
         <w:spacing w:after="240" w:before="0" w:beforeAutospacing="0" w:lineRule="auto"/>
         <w:ind w:left="1440" w:hanging="360"/>
@@ -2658,7 +2793,7 @@
       <w:pPr>
         <w:numPr>
           <w:ilvl w:val="0"/>
-          <w:numId w:val="5"/>
+          <w:numId w:val="6"/>
         </w:numPr>
         <w:spacing w:after="0" w:afterAutospacing="0" w:before="240" w:lineRule="auto"/>
         <w:ind w:left="720" w:hanging="360"/>
@@ -2683,7 +2818,7 @@
       <w:pPr>
         <w:numPr>
           <w:ilvl w:val="1"/>
-          <w:numId w:val="5"/>
+          <w:numId w:val="6"/>
         </w:numPr>
         <w:spacing w:after="240" w:before="0" w:beforeAutospacing="0" w:lineRule="auto"/>
         <w:ind w:left="1440" w:hanging="360"/>
@@ -2741,7 +2876,7 @@
       <w:pPr>
         <w:numPr>
           <w:ilvl w:val="0"/>
-          <w:numId w:val="5"/>
+          <w:numId w:val="6"/>
         </w:numPr>
         <w:spacing w:after="0" w:afterAutospacing="0" w:before="240" w:lineRule="auto"/>
         <w:ind w:left="720" w:hanging="360"/>
@@ -2766,7 +2901,7 @@
       <w:pPr>
         <w:numPr>
           <w:ilvl w:val="1"/>
-          <w:numId w:val="5"/>
+          <w:numId w:val="6"/>
         </w:numPr>
         <w:spacing w:after="0" w:afterAutospacing="0" w:before="0" w:beforeAutospacing="0" w:lineRule="auto"/>
         <w:ind w:left="1440" w:hanging="360"/>
@@ -2790,7 +2925,7 @@
       <w:pPr>
         <w:numPr>
           <w:ilvl w:val="1"/>
-          <w:numId w:val="5"/>
+          <w:numId w:val="6"/>
         </w:numPr>
         <w:spacing w:after="0" w:afterAutospacing="0" w:before="0" w:beforeAutospacing="0" w:lineRule="auto"/>
         <w:ind w:left="1440" w:hanging="360"/>
@@ -2832,7 +2967,7 @@
       <w:pPr>
         <w:numPr>
           <w:ilvl w:val="0"/>
-          <w:numId w:val="5"/>
+          <w:numId w:val="6"/>
         </w:numPr>
         <w:spacing w:after="0" w:afterAutospacing="0" w:before="0" w:beforeAutospacing="0" w:lineRule="auto"/>
         <w:ind w:left="720" w:hanging="360"/>
@@ -2857,7 +2992,7 @@
       <w:pPr>
         <w:numPr>
           <w:ilvl w:val="1"/>
-          <w:numId w:val="5"/>
+          <w:numId w:val="6"/>
         </w:numPr>
         <w:spacing w:after="240" w:before="0" w:beforeAutospacing="0" w:lineRule="auto"/>
         <w:ind w:left="1440" w:hanging="360"/>
@@ -3126,18 +3261,6 @@
   <w:abstractNum w:abstractNumId="3">
     <w:lvl w:ilvl="0">
       <w:start w:val="1"/>
-      <w:numFmt w:val="decimal"/>
-      <w:lvlText w:val="%1."/>
-      <w:lvlJc w:val="left"/>
-      <w:pPr>
-        <w:ind w:left="720" w:hanging="360"/>
-      </w:pPr>
-      <w:rPr>
-        <w:u w:val="none"/>
-      </w:rPr>
-    </w:lvl>
-    <w:lvl w:ilvl="1">
-      <w:start w:val="1"/>
       <w:numFmt w:val="bullet"/>
       <w:lvlText w:val="○"/>
       <w:lvlJc w:val="left"/>
@@ -3148,13 +3271,25 @@
         <w:u w:val="none"/>
       </w:rPr>
     </w:lvl>
+    <w:lvl w:ilvl="1">
+      <w:start w:val="1"/>
+      <w:numFmt w:val="bullet"/>
+      <w:lvlText w:val="○"/>
+      <w:lvlJc w:val="left"/>
+      <w:pPr>
+        <w:ind w:left="2160" w:hanging="360"/>
+      </w:pPr>
+      <w:rPr>
+        <w:u w:val="none"/>
+      </w:rPr>
+    </w:lvl>
     <w:lvl w:ilvl="2">
       <w:start w:val="1"/>
-      <w:numFmt w:val="lowerRoman"/>
-      <w:lvlText w:val="%3."/>
-      <w:lvlJc w:val="left"/>
-      <w:pPr>
-        <w:ind w:left="2160" w:hanging="360"/>
+      <w:numFmt w:val="bullet"/>
+      <w:lvlText w:val="■"/>
+      <w:lvlJc w:val="left"/>
+      <w:pPr>
+        <w:ind w:left="2880" w:hanging="360"/>
       </w:pPr>
       <w:rPr>
         <w:u w:val="none"/>
@@ -3162,11 +3297,11 @@
     </w:lvl>
     <w:lvl w:ilvl="3">
       <w:start w:val="1"/>
-      <w:numFmt w:val="decimal"/>
-      <w:lvlText w:val="%4."/>
-      <w:lvlJc w:val="left"/>
-      <w:pPr>
-        <w:ind w:left="2880" w:hanging="360"/>
+      <w:numFmt w:val="bullet"/>
+      <w:lvlText w:val="●"/>
+      <w:lvlJc w:val="left"/>
+      <w:pPr>
+        <w:ind w:left="3600" w:hanging="360"/>
       </w:pPr>
       <w:rPr>
         <w:u w:val="none"/>
@@ -3174,11 +3309,11 @@
     </w:lvl>
     <w:lvl w:ilvl="4">
       <w:start w:val="1"/>
-      <w:numFmt w:val="lowerLetter"/>
-      <w:lvlText w:val="%5."/>
-      <w:lvlJc w:val="left"/>
-      <w:pPr>
-        <w:ind w:left="3600" w:hanging="360"/>
+      <w:numFmt w:val="bullet"/>
+      <w:lvlText w:val="○"/>
+      <w:lvlJc w:val="left"/>
+      <w:pPr>
+        <w:ind w:left="4320" w:hanging="360"/>
       </w:pPr>
       <w:rPr>
         <w:u w:val="none"/>
@@ -3186,11 +3321,11 @@
     </w:lvl>
     <w:lvl w:ilvl="5">
       <w:start w:val="1"/>
-      <w:numFmt w:val="lowerRoman"/>
-      <w:lvlText w:val="%6."/>
-      <w:lvlJc w:val="left"/>
-      <w:pPr>
-        <w:ind w:left="4320" w:hanging="360"/>
+      <w:numFmt w:val="bullet"/>
+      <w:lvlText w:val="■"/>
+      <w:lvlJc w:val="left"/>
+      <w:pPr>
+        <w:ind w:left="5040" w:hanging="360"/>
       </w:pPr>
       <w:rPr>
         <w:u w:val="none"/>
@@ -3198,11 +3333,11 @@
     </w:lvl>
     <w:lvl w:ilvl="6">
       <w:start w:val="1"/>
-      <w:numFmt w:val="decimal"/>
-      <w:lvlText w:val="%7."/>
-      <w:lvlJc w:val="left"/>
-      <w:pPr>
-        <w:ind w:left="5040" w:hanging="360"/>
+      <w:numFmt w:val="bullet"/>
+      <w:lvlText w:val="●"/>
+      <w:lvlJc w:val="left"/>
+      <w:pPr>
+        <w:ind w:left="5760" w:hanging="360"/>
       </w:pPr>
       <w:rPr>
         <w:u w:val="none"/>
@@ -3210,11 +3345,11 @@
     </w:lvl>
     <w:lvl w:ilvl="7">
       <w:start w:val="1"/>
-      <w:numFmt w:val="lowerLetter"/>
-      <w:lvlText w:val="%8."/>
-      <w:lvlJc w:val="left"/>
-      <w:pPr>
-        <w:ind w:left="5760" w:hanging="360"/>
+      <w:numFmt w:val="bullet"/>
+      <w:lvlText w:val="○"/>
+      <w:lvlJc w:val="left"/>
+      <w:pPr>
+        <w:ind w:left="6480" w:hanging="360"/>
       </w:pPr>
       <w:rPr>
         <w:u w:val="none"/>
@@ -3222,11 +3357,11 @@
     </w:lvl>
     <w:lvl w:ilvl="8">
       <w:start w:val="1"/>
-      <w:numFmt w:val="lowerRoman"/>
-      <w:lvlText w:val="%9."/>
-      <w:lvlJc w:val="left"/>
-      <w:pPr>
-        <w:ind w:left="6480" w:hanging="360"/>
+      <w:numFmt w:val="bullet"/>
+      <w:lvlText w:val="■"/>
+      <w:lvlJc w:val="left"/>
+      <w:pPr>
+        <w:ind w:left="7200" w:hanging="360"/>
       </w:pPr>
       <w:rPr>
         <w:u w:val="none"/>
@@ -3344,6 +3479,116 @@
     </w:lvl>
   </w:abstractNum>
   <w:abstractNum w:abstractNumId="5">
+    <w:lvl w:ilvl="0">
+      <w:start w:val="1"/>
+      <w:numFmt w:val="decimal"/>
+      <w:lvlText w:val="%1."/>
+      <w:lvlJc w:val="left"/>
+      <w:pPr>
+        <w:ind w:left="720" w:hanging="360"/>
+      </w:pPr>
+      <w:rPr>
+        <w:u w:val="none"/>
+      </w:rPr>
+    </w:lvl>
+    <w:lvl w:ilvl="1">
+      <w:start w:val="1"/>
+      <w:numFmt w:val="bullet"/>
+      <w:lvlText w:val="○"/>
+      <w:lvlJc w:val="left"/>
+      <w:pPr>
+        <w:ind w:left="1440" w:hanging="360"/>
+      </w:pPr>
+      <w:rPr>
+        <w:u w:val="none"/>
+      </w:rPr>
+    </w:lvl>
+    <w:lvl w:ilvl="2">
+      <w:start w:val="1"/>
+      <w:numFmt w:val="lowerRoman"/>
+      <w:lvlText w:val="%3."/>
+      <w:lvlJc w:val="left"/>
+      <w:pPr>
+        <w:ind w:left="2160" w:hanging="360"/>
+      </w:pPr>
+      <w:rPr>
+        <w:u w:val="none"/>
+      </w:rPr>
+    </w:lvl>
+    <w:lvl w:ilvl="3">
+      <w:start w:val="1"/>
+      <w:numFmt w:val="decimal"/>
+      <w:lvlText w:val="%4."/>
+      <w:lvlJc w:val="left"/>
+      <w:pPr>
+        <w:ind w:left="2880" w:hanging="360"/>
+      </w:pPr>
+      <w:rPr>
+        <w:u w:val="none"/>
+      </w:rPr>
+    </w:lvl>
+    <w:lvl w:ilvl="4">
+      <w:start w:val="1"/>
+      <w:numFmt w:val="lowerLetter"/>
+      <w:lvlText w:val="%5."/>
+      <w:lvlJc w:val="left"/>
+      <w:pPr>
+        <w:ind w:left="3600" w:hanging="360"/>
+      </w:pPr>
+      <w:rPr>
+        <w:u w:val="none"/>
+      </w:rPr>
+    </w:lvl>
+    <w:lvl w:ilvl="5">
+      <w:start w:val="1"/>
+      <w:numFmt w:val="lowerRoman"/>
+      <w:lvlText w:val="%6."/>
+      <w:lvlJc w:val="left"/>
+      <w:pPr>
+        <w:ind w:left="4320" w:hanging="360"/>
+      </w:pPr>
+      <w:rPr>
+        <w:u w:val="none"/>
+      </w:rPr>
+    </w:lvl>
+    <w:lvl w:ilvl="6">
+      <w:start w:val="1"/>
+      <w:numFmt w:val="decimal"/>
+      <w:lvlText w:val="%7."/>
+      <w:lvlJc w:val="left"/>
+      <w:pPr>
+        <w:ind w:left="5040" w:hanging="360"/>
+      </w:pPr>
+      <w:rPr>
+        <w:u w:val="none"/>
+      </w:rPr>
+    </w:lvl>
+    <w:lvl w:ilvl="7">
+      <w:start w:val="1"/>
+      <w:numFmt w:val="lowerLetter"/>
+      <w:lvlText w:val="%8."/>
+      <w:lvlJc w:val="left"/>
+      <w:pPr>
+        <w:ind w:left="5760" w:hanging="360"/>
+      </w:pPr>
+      <w:rPr>
+        <w:u w:val="none"/>
+      </w:rPr>
+    </w:lvl>
+    <w:lvl w:ilvl="8">
+      <w:start w:val="1"/>
+      <w:numFmt w:val="lowerRoman"/>
+      <w:lvlText w:val="%9."/>
+      <w:lvlJc w:val="left"/>
+      <w:pPr>
+        <w:ind w:left="6480" w:hanging="360"/>
+      </w:pPr>
+      <w:rPr>
+        <w:u w:val="none"/>
+      </w:rPr>
+    </w:lvl>
+  </w:abstractNum>
+  <w:abstractNum w:abstractNumId="6">
     <w:lvl w:ilvl="0">
       <w:start w:val="1"/>
       <w:numFmt w:val="decimal"/>
@@ -3467,6 +3712,9 @@
   </w:num>
   <w:num w:numId="5">
     <w:abstractNumId w:val="5"/>
+  </w:num>
+  <w:num w:numId="6">
+    <w:abstractNumId w:val="6"/>
   </w:num>
 </w:numbering>
 </file>

</xml_diff>